<commit_message>
final commit: Heroku app link added in documents
</commit_message>
<xml_diff>
--- a/Documents/Architecture Design.docx
+++ b/Documents/Architecture Design.docx
@@ -6,8 +6,6 @@
       <w:pPr>
         <w:pStyle w:val="NoSpacing"/>
       </w:pPr>
-      <w:bookmarkStart w:id="0" w:name="_GoBack"/>
-      <w:bookmarkEnd w:id="0"/>
       <w:r>
         <w:t xml:space="preserve"> </w:t>
       </w:r>
@@ -5006,7 +5004,7 @@
       <w:r>
         <w:t xml:space="preserve"> </w:t>
       </w:r>
-      <w:bookmarkStart w:id="1" w:name="_Hlk96215464"/>
+      <w:bookmarkStart w:id="0" w:name="_Hlk96215464"/>
       <w:r>
         <w:t>Feature Engineering</w:t>
       </w:r>
@@ -5482,7 +5480,7 @@
         <w:t>l the numerical variables to bring them into similar scale</w:t>
       </w:r>
     </w:p>
-    <w:bookmarkEnd w:id="1"/>
+    <w:bookmarkEnd w:id="0"/>
     <w:p>
       <w:pPr>
         <w:pStyle w:val="HTMLPreformatted"/>
@@ -5513,7 +5511,7 @@
           <w:lang w:val="en-IN" w:eastAsia="en-IN"/>
         </w:rPr>
       </w:pPr>
-      <w:bookmarkStart w:id="2" w:name="_Hlk96216293"/>
+      <w:bookmarkStart w:id="1" w:name="_Hlk96216293"/>
     </w:p>
     <w:p>
       <w:pPr>
@@ -6067,7 +6065,7 @@
         <w:t xml:space="preserve">The cloud environment was set up and the project was deployed from GitHub into the Heroku cloud platform. </w:t>
       </w:r>
     </w:p>
-    <w:bookmarkEnd w:id="2"/>
+    <w:bookmarkEnd w:id="1"/>
     <w:p>
       <w:pPr>
         <w:spacing w:after="154" w:line="259" w:lineRule="auto"/>
@@ -6081,21 +6079,12 @@
           <w:t xml:space="preserve"> </w:t>
         </w:r>
       </w:hyperlink>
-      <w:hyperlink r:id="rId16">
+      <w:hyperlink r:id="rId16" w:history="1">
         <w:r>
           <w:rPr>
-            <w:b/>
-            <w:u w:val="single" w:color="000000"/>
+            <w:rStyle w:val="Hyperlink"/>
           </w:rPr>
-          <w:t>https://salespredictionapp.herokuapp.com/</w:t>
-        </w:r>
-      </w:hyperlink>
-      <w:hyperlink r:id="rId17">
-        <w:r>
-          <w:rPr>
-            <w:b/>
-          </w:rPr>
-          <w:t xml:space="preserve"> </w:t>
+          <w:t>Store Sales Prediction - INeuron</w:t>
         </w:r>
       </w:hyperlink>
     </w:p>
@@ -6153,6 +6142,7 @@
         <w:ind w:left="0" w:right="276" w:firstLine="0"/>
         <w:jc w:val="right"/>
       </w:pPr>
+      <w:bookmarkStart w:id="2" w:name="_GoBack"/>
       <w:r>
         <w:rPr>
           <w:noProof/>
@@ -6171,7 +6161,7 @@
                     <pic:cNvPicPr/>
                   </pic:nvPicPr>
                   <pic:blipFill rotWithShape="1">
-                    <a:blip r:embed="rId18"/>
+                    <a:blip r:embed="rId17"/>
                     <a:srcRect r="26709"/>
                     <a:stretch/>
                   </pic:blipFill>
@@ -6198,6 +6188,7 @@
           </wp:inline>
         </w:drawing>
       </w:r>
+      <w:bookmarkEnd w:id="2"/>
       <w:r>
         <w:rPr>
           <w:b/>
@@ -6207,12 +6198,12 @@
       </w:r>
     </w:p>
     <w:sectPr>
-      <w:headerReference w:type="even" r:id="rId19"/>
-      <w:headerReference w:type="default" r:id="rId20"/>
-      <w:footerReference w:type="even" r:id="rId21"/>
-      <w:footerReference w:type="default" r:id="rId22"/>
-      <w:headerReference w:type="first" r:id="rId23"/>
-      <w:footerReference w:type="first" r:id="rId24"/>
+      <w:headerReference w:type="even" r:id="rId18"/>
+      <w:headerReference w:type="default" r:id="rId19"/>
+      <w:footerReference w:type="even" r:id="rId20"/>
+      <w:footerReference w:type="default" r:id="rId21"/>
+      <w:headerReference w:type="first" r:id="rId22"/>
+      <w:footerReference w:type="first" r:id="rId23"/>
       <w:pgSz w:w="11906" w:h="16838"/>
       <w:pgMar w:top="1488" w:right="1088" w:bottom="547" w:left="732" w:header="409" w:footer="706" w:gutter="0"/>
       <w:cols w:space="720"/>
@@ -9037,6 +9028,29 @@
       <w:szCs w:val="18"/>
     </w:rPr>
   </w:style>
+  <w:style w:type="character" w:styleId="Hyperlink">
+    <w:name w:val="Hyperlink"/>
+    <w:basedOn w:val="DefaultParagraphFont"/>
+    <w:uiPriority w:val="99"/>
+    <w:unhideWhenUsed/>
+    <w:rsid w:val="00875C68"/>
+    <w:rPr>
+      <w:color w:val="0563C1" w:themeColor="hyperlink"/>
+      <w:u w:val="single"/>
+    </w:rPr>
+  </w:style>
+  <w:style w:type="character" w:styleId="UnresolvedMention">
+    <w:name w:val="Unresolved Mention"/>
+    <w:basedOn w:val="DefaultParagraphFont"/>
+    <w:uiPriority w:val="99"/>
+    <w:semiHidden/>
+    <w:unhideWhenUsed/>
+    <w:rsid w:val="00875C68"/>
+    <w:rPr>
+      <w:color w:val="605E5C"/>
+      <w:shd w:val="clear" w:color="auto" w:fill="E1DFDD"/>
+    </w:rPr>
+  </w:style>
 </w:styles>
 </file>
 
@@ -9306,7 +9320,7 @@
 </file>
 
 <file path=customXml/itemProps1.xml><?xml version="1.0" encoding="utf-8"?>
-<ds:datastoreItem xmlns:ds="http://schemas.openxmlformats.org/officeDocument/2006/customXml" ds:itemID="{F9690298-A9D9-4323-AA56-DD4CFF703DA9}">
+<ds:datastoreItem xmlns:ds="http://schemas.openxmlformats.org/officeDocument/2006/customXml" ds:itemID="{9D521F6B-1E84-4980-B0BF-9508A734EBA0}">
   <ds:schemaRefs>
     <ds:schemaRef ds:uri="http://schemas.openxmlformats.org/officeDocument/2006/bibliography"/>
   </ds:schemaRefs>

</xml_diff>